<commit_message>
After class week 2
</commit_message>
<xml_diff>
--- a/Learning Journal-Jack Mathieson.docx
+++ b/Learning Journal-Jack Mathieson.docx
@@ -336,11 +336,133 @@
           <w:b w:val="false"/>
           <w:i w:val="false"/>
         </w:rPr>
-      </w:r>
-      <w:r>
-        <w:rPr>
-          <w:b w:val="false"/>
-          <w:i w:val="false"/>
+        <w:t xml:space="preserve">-Test Result: can’t seem to open it in Github... getting ahead of myself?</w:t>
+      </w:r>
+      <w:r>
+        <w:rPr>
+          <w:b w:val="false"/>
+          <w:i w:val="false"/>
+        </w:rPr>
+      </w:r>
+    </w:p>
+    <w:p>
+      <w:pPr>
+        <w:ind w:firstLine="708"/>
+        <w:jc w:val="left"/>
+        <w:rPr>
+          <w:b w:val="false"/>
+          <w:i w:val="false"/>
+        </w:rPr>
+      </w:pPr>
+      <w:r>
+        <w:rPr>
+          <w:b w:val="false"/>
+          <w:i w:val="false"/>
+        </w:rPr>
+        <w:t xml:space="preserve">-</w:t>
+      </w:r>
+      <w:r>
+        <w:rPr>
+          <w:b w:val="false"/>
+          <w:i w:val="false"/>
+          <w:u w:val="single"/>
+        </w:rPr>
+        <w:t xml:space="preserve">Inductive and Deductive Research</w:t>
+      </w:r>
+      <w:r>
+        <w:rPr>
+          <w:b w:val="false"/>
+          <w:i w:val="false"/>
+        </w:rPr>
+        <w:t xml:space="preserve">: Inductive is where you don’t start with a hypothesis but with observations, and then you make a hypothesis based on them. Deductive is the opposite- you make a hypothesis and then observe to prove (or disprove) a hypothesis.</w:t>
+      </w:r>
+      <w:r>
+        <w:rPr>
+          <w:b w:val="false"/>
+          <w:i w:val="false"/>
+        </w:rPr>
+      </w:r>
+    </w:p>
+    <w:p>
+      <w:pPr>
+        <w:ind w:firstLine="708"/>
+        <w:jc w:val="left"/>
+        <w:rPr>
+          <w:b w:val="false"/>
+          <w:i w:val="false"/>
+          <w:u w:val="none"/>
+        </w:rPr>
+      </w:pPr>
+      <w:r>
+        <w:rPr>
+          <w:b w:val="false"/>
+          <w:i w:val="false"/>
+        </w:rPr>
+        <w:t xml:space="preserve">-</w:t>
+      </w:r>
+      <w:r>
+        <w:rPr>
+          <w:b w:val="false"/>
+          <w:i w:val="false"/>
+          <w:u w:val="single"/>
+        </w:rPr>
+        <w:t xml:space="preserve">Idiographic vs. Nomothetic</w:t>
+      </w:r>
+      <w:r>
+        <w:rPr>
+          <w:b w:val="false"/>
+          <w:i w:val="false"/>
+          <w:u w:val="none"/>
+        </w:rPr>
+        <w:t xml:space="preserve">: specific vs general (looking at a case study as opposed to testing a universal law)</w:t>
+      </w:r>
+      <w:r>
+        <w:rPr>
+          <w:b w:val="false"/>
+          <w:i w:val="false"/>
+          <w:u w:val="none"/>
+        </w:rPr>
+      </w:r>
+    </w:p>
+    <w:p>
+      <w:pPr>
+        <w:ind w:firstLine="708"/>
+        <w:jc w:val="left"/>
+        <w:rPr>
+          <w:b w:val="false"/>
+          <w:i w:val="false"/>
+          <w:u w:val="none"/>
+        </w:rPr>
+      </w:pPr>
+      <w:r>
+        <w:rPr>
+          <w:b w:val="false"/>
+          <w:i w:val="false"/>
+          <w:u w:val="none"/>
+        </w:rPr>
+        <w:t xml:space="preserve">-Basic goal of the unit: come up with a problem that you will likely encounter in your future research and see what possible ways, using technology, you can overcome it (don’t </w:t>
+      </w:r>
+      <w:r>
+        <w:rPr>
+          <w:b w:val="false"/>
+          <w:i/>
+          <w:u w:val="none"/>
+        </w:rPr>
+        <w:t xml:space="preserve">actually </w:t>
+      </w:r>
+      <w:r>
+        <w:rPr>
+          <w:b w:val="false"/>
+          <w:i w:val="false"/>
+          <w:u w:val="none"/>
+        </w:rPr>
+        <w:t xml:space="preserve">have to do it- just propose it)</w:t>
+      </w:r>
+      <w:r>
+        <w:rPr>
+          <w:b w:val="false"/>
+          <w:i w:val="false"/>
+          <w:u w:val="none"/>
         </w:rPr>
       </w:r>
     </w:p>

</xml_diff>